<commit_message>
Doc : update rollen Document
</commit_message>
<xml_diff>
--- a/Documentatie/rollendocument.docx
+++ b/Documentatie/rollendocument.docx
@@ -277,9 +277,8 @@
                                   <w:alias w:val="Datum"/>
                                   <w:tag w:val=""/>
                                   <w:id w:val="197127006"/>
-                                  <w:showingPlcHdr/>
                                   <w:dataBinding w:prefixMappings="xmlns:ns0='http://schemas.microsoft.com/office/2006/coverPageProps' " w:xpath="/ns0:CoverPageProperties[1]/ns0:PublishDate[1]" w:storeItemID="{55AF091B-3C7A-41E3-B477-F2FDAA23CFDA}"/>
-                                  <w:date>
+                                  <w:date w:fullDate="2017-11-20T00:00:00Z">
                                     <w:dateFormat w:val="d MMMM yyyy"/>
                                     <w:lid w:val="nl-NL"/>
                                     <w:storeMappedDataAs w:val="dateTime"/>
@@ -307,7 +306,7 @@
                                         <w:sz w:val="28"/>
                                         <w:szCs w:val="28"/>
                                       </w:rPr>
-                                      <w:t>[Datum]</w:t>
+                                      <w:t>20 november 2017</w:t>
                                     </w:r>
                                   </w:p>
                                 </w:sdtContent>
@@ -413,9 +412,8 @@
                             <w:alias w:val="Datum"/>
                             <w:tag w:val=""/>
                             <w:id w:val="197127006"/>
-                            <w:showingPlcHdr/>
                             <w:dataBinding w:prefixMappings="xmlns:ns0='http://schemas.microsoft.com/office/2006/coverPageProps' " w:xpath="/ns0:CoverPageProperties[1]/ns0:PublishDate[1]" w:storeItemID="{55AF091B-3C7A-41E3-B477-F2FDAA23CFDA}"/>
-                            <w:date>
+                            <w:date w:fullDate="2017-11-20T00:00:00Z">
                               <w:dateFormat w:val="d MMMM yyyy"/>
                               <w:lid w:val="nl-NL"/>
                               <w:storeMappedDataAs w:val="dateTime"/>
@@ -443,7 +441,7 @@
                                   <w:sz w:val="28"/>
                                   <w:szCs w:val="28"/>
                                 </w:rPr>
-                                <w:t>[Datum]</w:t>
+                                <w:t>20 november 2017</w:t>
                               </w:r>
                             </w:p>
                           </w:sdtContent>
@@ -571,8 +569,6 @@
               </wp:inline>
             </w:drawing>
           </w:r>
-          <w:bookmarkStart w:id="0" w:name="_GoBack"/>
-          <w:bookmarkEnd w:id="0"/>
         </w:p>
         <w:p>
           <w:r>
@@ -587,9 +583,94 @@
       </w:pPr>
       <w:r>
         <w:lastRenderedPageBreak/>
-        <w:t>[TEXT]</w:t>
+        <w:t>Rollen</w:t>
       </w:r>
     </w:p>
+    <w:p/>
+    <w:p>
+      <w:r>
+        <w:t>Elke week wisselen de rollen. Dit gaat op alfabetische volgorde van boven naar beneden.</w:t>
+      </w:r>
+    </w:p>
+    <w:p/>
+    <w:p>
+      <w:r>
+        <w:t>Teamlead.</w:t>
+      </w:r>
+    </w:p>
+    <w:p>
+      <w:r>
+        <w:t xml:space="preserve">Zorgt er voor dat het project goed verloopt. </w:t>
+      </w:r>
+    </w:p>
+    <w:p/>
+    <w:p>
+      <w:r>
+        <w:t>Tech lead</w:t>
+      </w:r>
+    </w:p>
+    <w:p>
+      <w:r>
+        <w:t xml:space="preserve">Zorgt er voor dat de code in </w:t>
+      </w:r>
+      <w:proofErr w:type="spellStart"/>
+      <w:r>
+        <w:t>oorde</w:t>
+      </w:r>
+      <w:proofErr w:type="spellEnd"/>
+      <w:r>
+        <w:t xml:space="preserve"> is met de juiste code </w:t>
+      </w:r>
+      <w:proofErr w:type="spellStart"/>
+      <w:r>
+        <w:t>convensie</w:t>
+      </w:r>
+      <w:proofErr w:type="spellEnd"/>
+      <w:r>
+        <w:t>.</w:t>
+      </w:r>
+    </w:p>
+    <w:p/>
+    <w:p>
+      <w:r>
+        <w:t xml:space="preserve">Design lead  </w:t>
+      </w:r>
+    </w:p>
+    <w:p>
+      <w:r>
+        <w:t xml:space="preserve">Zorg voor het game design document. </w:t>
+      </w:r>
+    </w:p>
+    <w:p/>
+    <w:p>
+      <w:r>
+        <w:t>Git master</w:t>
+      </w:r>
+    </w:p>
+    <w:p>
+      <w:r>
+        <w:t xml:space="preserve">Zorgt dat de </w:t>
+      </w:r>
+      <w:proofErr w:type="spellStart"/>
+      <w:r>
+        <w:t>Github</w:t>
+      </w:r>
+      <w:proofErr w:type="spellEnd"/>
+      <w:r>
+        <w:t xml:space="preserve"> in </w:t>
+      </w:r>
+      <w:proofErr w:type="spellStart"/>
+      <w:r>
+        <w:t>oorde</w:t>
+      </w:r>
+      <w:proofErr w:type="spellEnd"/>
+      <w:r>
+        <w:t xml:space="preserve"> is. </w:t>
+      </w:r>
+      <w:bookmarkStart w:id="0" w:name="_GoBack"/>
+      <w:bookmarkEnd w:id="0"/>
+    </w:p>
+    <w:p/>
     <w:p/>
     <w:p/>
     <w:p/>
@@ -2194,7 +2275,7 @@
 
 <file path=customXml/item1.xml><?xml version="1.0" encoding="utf-8"?>
 <CoverPageProperties xmlns="http://schemas.microsoft.com/office/2006/coverPageProps">
-  <PublishDate/>
+  <PublishDate>2017-11-20T00:00:00</PublishDate>
   <Abstract/>
   <CompanyAddress>RADIUSCOLLEGE TERHEIDESEWEG </CompanyAddress>
   <CompanyPhone/>
@@ -2216,7 +2297,7 @@
 </file>
 
 <file path=customXml/itemProps2.xml><?xml version="1.0" encoding="utf-8"?>
-<ds:datastoreItem xmlns:ds="http://schemas.openxmlformats.org/officeDocument/2006/customXml" ds:itemID="{BF04D7BE-6570-4459-A42E-D3614C4500BC}">
+<ds:datastoreItem xmlns:ds="http://schemas.openxmlformats.org/officeDocument/2006/customXml" ds:itemID="{95DB6298-A719-47C9-9CD8-883F3D87291E}">
   <ds:schemaRefs>
     <ds:schemaRef ds:uri="http://schemas.openxmlformats.org/officeDocument/2006/bibliography"/>
   </ds:schemaRefs>

</xml_diff>